<commit_message>
add exercícios redes, unidade 2
</commit_message>
<xml_diff>
--- a/5° Semestre/Redes de Computadores/Unidade 2/Exercícios.docx
+++ b/5° Semestre/Redes de Computadores/Unidade 2/Exercícios.docx
@@ -98,7 +98,7 @@
         <w:pStyle w:val="PargrafodaLista"/>
         <w:numPr>
           <w:ilvl w:val="0"/>
-          <w:numId w:val="1"/>
+          <w:numId w:val="9"/>
         </w:numPr>
         <w:rPr>
           <w:rFonts w:ascii="Arial" w:hAnsi="Arial" w:cs="Arial"/>
@@ -112,113 +112,11 @@
           <w:sz w:val="24"/>
           <w:szCs w:val="24"/>
         </w:rPr>
-        <w:t>o nome do seu computador;</w:t>
-      </w:r>
-    </w:p>
-    <w:p>
-      <w:pPr>
-        <w:pStyle w:val="PargrafodaLista"/>
-        <w:numPr>
-          <w:ilvl w:val="0"/>
-          <w:numId w:val="1"/>
-        </w:numPr>
-        <w:rPr>
-          <w:rFonts w:ascii="Arial" w:hAnsi="Arial" w:cs="Arial"/>
-          <w:sz w:val="24"/>
-          <w:szCs w:val="24"/>
-        </w:rPr>
-      </w:pPr>
-      <w:r>
-        <w:rPr>
-          <w:rFonts w:ascii="Arial" w:hAnsi="Arial" w:cs="Arial"/>
-          <w:sz w:val="24"/>
-          <w:szCs w:val="24"/>
-        </w:rPr>
-        <w:t>o nome do fabricante/modelo das placas de rede físicas disponíveis em seu computador;</w:t>
-      </w:r>
-    </w:p>
-    <w:p>
-      <w:pPr>
-        <w:pStyle w:val="PargrafodaLista"/>
-        <w:numPr>
-          <w:ilvl w:val="0"/>
-          <w:numId w:val="1"/>
-        </w:numPr>
-        <w:rPr>
-          <w:rFonts w:ascii="Arial" w:hAnsi="Arial" w:cs="Arial"/>
-          <w:sz w:val="24"/>
-          <w:szCs w:val="24"/>
-        </w:rPr>
-      </w:pPr>
-      <w:r>
-        <w:rPr>
-          <w:rFonts w:ascii="Arial" w:hAnsi="Arial" w:cs="Arial"/>
-          <w:sz w:val="24"/>
-          <w:szCs w:val="24"/>
-        </w:rPr>
-        <w:t>os endereços MAC dessas placas de rede;</w:t>
-      </w:r>
-    </w:p>
-    <w:p>
-      <w:pPr>
-        <w:pStyle w:val="PargrafodaLista"/>
-        <w:numPr>
-          <w:ilvl w:val="0"/>
-          <w:numId w:val="1"/>
-        </w:numPr>
-        <w:rPr>
-          <w:rFonts w:ascii="Arial" w:hAnsi="Arial" w:cs="Arial"/>
-          <w:sz w:val="24"/>
-          <w:szCs w:val="24"/>
-        </w:rPr>
-      </w:pPr>
-      <w:r>
-        <w:rPr>
-          <w:rFonts w:ascii="Arial" w:hAnsi="Arial" w:cs="Arial"/>
-          <w:sz w:val="24"/>
-          <w:szCs w:val="24"/>
-        </w:rPr>
-        <w:t>os endereços IPv4 e IPv6 da placa de rede ativa.</w:t>
-      </w:r>
-    </w:p>
-    <w:p>
-      <w:pPr>
-        <w:rPr>
-          <w:rFonts w:ascii="Arial" w:hAnsi="Arial" w:cs="Arial"/>
-          <w:sz w:val="24"/>
-          <w:szCs w:val="24"/>
-        </w:rPr>
-      </w:pPr>
-      <w:r>
-        <w:rPr>
-          <w:rFonts w:ascii="Arial" w:hAnsi="Arial" w:cs="Arial"/>
-          <w:sz w:val="24"/>
-          <w:szCs w:val="24"/>
-        </w:rPr>
-        <w:t>Resposta:</w:t>
-      </w:r>
-    </w:p>
-    <w:p>
-      <w:pPr>
-        <w:ind w:left="708"/>
-        <w:rPr>
-          <w:rFonts w:ascii="Arial" w:hAnsi="Arial" w:cs="Arial"/>
-          <w:sz w:val="24"/>
-          <w:szCs w:val="24"/>
-        </w:rPr>
-      </w:pPr>
-      <w:r>
-        <w:rPr>
-          <w:rFonts w:ascii="Arial" w:hAnsi="Arial" w:cs="Arial"/>
-          <w:sz w:val="24"/>
-          <w:szCs w:val="24"/>
-        </w:rPr>
         <w:t>Nome do seu computador: Luiz-PC</w:t>
       </w:r>
     </w:p>
     <w:p>
       <w:pPr>
-        <w:ind w:left="708"/>
         <w:rPr>
           <w:rFonts w:ascii="Arial" w:hAnsi="Arial" w:cs="Arial"/>
           <w:sz w:val="24"/>
@@ -233,9 +131,9 @@
           <w:szCs w:val="24"/>
         </w:rPr>
         <w:drawing>
-          <wp:inline distT="0" distB="0" distL="0" distR="0" wp14:anchorId="384871BC" wp14:editId="4E401BAD">
-            <wp:extent cx="4925112" cy="1324160"/>
-            <wp:effectExtent l="0" t="0" r="0" b="9525"/>
+          <wp:inline distT="0" distB="0" distL="0" distR="0" wp14:anchorId="384871BC" wp14:editId="344EAC22">
+            <wp:extent cx="5628640" cy="1323975"/>
+            <wp:effectExtent l="0" t="0" r="0" b="0"/>
             <wp:docPr id="1539533086" name="Imagem 1"/>
             <wp:cNvGraphicFramePr>
               <a:graphicFrameLocks xmlns:a="http://schemas.openxmlformats.org/drawingml/2006/main" noChangeAspect="1"/>
@@ -256,7 +154,7 @@
                   <pic:spPr>
                     <a:xfrm>
                       <a:off x="0" y="0"/>
-                      <a:ext cx="4925112" cy="1324160"/>
+                      <a:ext cx="5629427" cy="1324160"/>
                     </a:xfrm>
                     <a:prstGeom prst="rect">
                       <a:avLst/>
@@ -271,28 +169,10 @@
     </w:p>
     <w:p>
       <w:pPr>
-        <w:ind w:left="708"/>
-        <w:rPr>
-          <w:rFonts w:ascii="Arial" w:hAnsi="Arial" w:cs="Arial"/>
-          <w:sz w:val="24"/>
-          <w:szCs w:val="24"/>
-        </w:rPr>
-      </w:pPr>
-      <w:r>
-        <w:rPr>
-          <w:rFonts w:ascii="Arial" w:hAnsi="Arial" w:cs="Arial"/>
-          <w:sz w:val="24"/>
-          <w:szCs w:val="24"/>
-        </w:rPr>
-        <w:t>Nome do fabricante/modelo das placas de rede físicas disponíveis em seu computador:</w:t>
-      </w:r>
-    </w:p>
-    <w:p>
-      <w:pPr>
         <w:pStyle w:val="PargrafodaLista"/>
         <w:numPr>
           <w:ilvl w:val="0"/>
-          <w:numId w:val="2"/>
+          <w:numId w:val="9"/>
         </w:numPr>
         <w:rPr>
           <w:rFonts w:ascii="Arial" w:hAnsi="Arial" w:cs="Arial"/>
@@ -300,57 +180,49 @@
           <w:szCs w:val="24"/>
         </w:rPr>
       </w:pPr>
-      <w:proofErr w:type="spellStart"/>
-      <w:r>
-        <w:rPr>
-          <w:rFonts w:ascii="Arial" w:hAnsi="Arial" w:cs="Arial"/>
-          <w:sz w:val="24"/>
-          <w:szCs w:val="24"/>
-        </w:rPr>
-        <w:t>Realtek</w:t>
-      </w:r>
-      <w:proofErr w:type="spellEnd"/>
-      <w:r>
-        <w:rPr>
-          <w:rFonts w:ascii="Arial" w:hAnsi="Arial" w:cs="Arial"/>
-          <w:sz w:val="24"/>
-          <w:szCs w:val="24"/>
-        </w:rPr>
-        <w:t xml:space="preserve"> </w:t>
-      </w:r>
-      <w:proofErr w:type="spellStart"/>
-      <w:r>
-        <w:rPr>
-          <w:rFonts w:ascii="Arial" w:hAnsi="Arial" w:cs="Arial"/>
-          <w:sz w:val="24"/>
-          <w:szCs w:val="24"/>
-        </w:rPr>
-        <w:t>Gaming</w:t>
-      </w:r>
-      <w:proofErr w:type="spellEnd"/>
-      <w:r>
-        <w:rPr>
-          <w:rFonts w:ascii="Arial" w:hAnsi="Arial" w:cs="Arial"/>
-          <w:sz w:val="24"/>
-          <w:szCs w:val="24"/>
-        </w:rPr>
-        <w:t xml:space="preserve"> 2.5GbE Family </w:t>
-      </w:r>
-      <w:proofErr w:type="spellStart"/>
-      <w:r>
-        <w:rPr>
-          <w:rFonts w:ascii="Arial" w:hAnsi="Arial" w:cs="Arial"/>
-          <w:sz w:val="24"/>
-          <w:szCs w:val="24"/>
-        </w:rPr>
-        <w:t>Controller</w:t>
-      </w:r>
-      <w:proofErr w:type="spellEnd"/>
+      <w:r>
+        <w:rPr>
+          <w:rFonts w:ascii="Arial" w:hAnsi="Arial" w:cs="Arial"/>
+          <w:sz w:val="24"/>
+          <w:szCs w:val="24"/>
+        </w:rPr>
+        <w:t>Nome do fabricante/modelo das placas de rede físicas disponíveis em seu computador:</w:t>
+      </w:r>
     </w:p>
     <w:p>
       <w:pPr>
         <w:pStyle w:val="PargrafodaLista"/>
-        <w:ind w:left="1068"/>
+        <w:numPr>
+          <w:ilvl w:val="1"/>
+          <w:numId w:val="9"/>
+        </w:numPr>
+        <w:rPr>
+          <w:rFonts w:ascii="Arial" w:hAnsi="Arial" w:cs="Arial"/>
+          <w:sz w:val="24"/>
+          <w:szCs w:val="24"/>
+        </w:rPr>
+      </w:pPr>
+      <w:r>
+        <w:rPr>
+          <w:rFonts w:ascii="Arial" w:hAnsi="Arial" w:cs="Arial"/>
+          <w:sz w:val="24"/>
+          <w:szCs w:val="24"/>
+        </w:rPr>
+        <w:t xml:space="preserve">Resposta: </w:t>
+      </w:r>
+      <w:r>
+        <w:rPr>
+          <w:rFonts w:ascii="Arial" w:hAnsi="Arial" w:cs="Arial"/>
+          <w:sz w:val="24"/>
+          <w:szCs w:val="24"/>
+        </w:rPr>
+        <w:t>Realtek Gaming 2.5GbE Family Controller</w:t>
+      </w:r>
+    </w:p>
+    <w:p>
+      <w:pPr>
+        <w:pStyle w:val="PargrafodaLista"/>
+        <w:ind w:left="360"/>
         <w:rPr>
           <w:rFonts w:ascii="Arial" w:hAnsi="Arial" w:cs="Arial"/>
           <w:sz w:val="24"/>
@@ -405,8 +277,8 @@
       <w:pPr>
         <w:pStyle w:val="PargrafodaLista"/>
         <w:numPr>
-          <w:ilvl w:val="0"/>
-          <w:numId w:val="2"/>
+          <w:ilvl w:val="1"/>
+          <w:numId w:val="9"/>
         </w:numPr>
         <w:rPr>
           <w:rFonts w:ascii="Arial" w:hAnsi="Arial" w:cs="Arial"/>
@@ -426,7 +298,7 @@
     <w:p>
       <w:pPr>
         <w:pStyle w:val="PargrafodaLista"/>
-        <w:ind w:left="1068"/>
+        <w:ind w:left="360"/>
         <w:rPr>
           <w:rFonts w:ascii="Arial" w:hAnsi="Arial" w:cs="Arial"/>
           <w:sz w:val="24"/>
@@ -481,8 +353,8 @@
       <w:pPr>
         <w:pStyle w:val="PargrafodaLista"/>
         <w:numPr>
-          <w:ilvl w:val="0"/>
-          <w:numId w:val="2"/>
+          <w:ilvl w:val="1"/>
+          <w:numId w:val="9"/>
         </w:numPr>
         <w:rPr>
           <w:rFonts w:ascii="Arial" w:hAnsi="Arial" w:cs="Arial"/>
@@ -496,23 +368,13 @@
           <w:sz w:val="24"/>
           <w:szCs w:val="24"/>
         </w:rPr>
-        <w:t xml:space="preserve">Hyper-V Virtual Ethernet </w:t>
-      </w:r>
-      <w:proofErr w:type="spellStart"/>
-      <w:r>
-        <w:rPr>
-          <w:rFonts w:ascii="Arial" w:hAnsi="Arial" w:cs="Arial"/>
-          <w:sz w:val="24"/>
-          <w:szCs w:val="24"/>
-        </w:rPr>
-        <w:t>Adapter</w:t>
-      </w:r>
-      <w:proofErr w:type="spellEnd"/>
+        <w:t>Hyper-V Virtual Ethernet Adapter</w:t>
+      </w:r>
     </w:p>
     <w:p>
       <w:pPr>
         <w:pStyle w:val="PargrafodaLista"/>
-        <w:ind w:left="1068"/>
+        <w:ind w:left="360"/>
         <w:rPr>
           <w:rFonts w:ascii="Arial" w:hAnsi="Arial" w:cs="Arial"/>
           <w:sz w:val="24"/>
@@ -565,28 +427,10 @@
     </w:p>
     <w:p>
       <w:pPr>
-        <w:ind w:left="708"/>
-        <w:rPr>
-          <w:rFonts w:ascii="Arial" w:hAnsi="Arial" w:cs="Arial"/>
-          <w:sz w:val="24"/>
-          <w:szCs w:val="24"/>
-        </w:rPr>
-      </w:pPr>
-      <w:r>
-        <w:rPr>
-          <w:rFonts w:ascii="Arial" w:hAnsi="Arial" w:cs="Arial"/>
-          <w:sz w:val="24"/>
-          <w:szCs w:val="24"/>
-        </w:rPr>
-        <w:t>Endereços MAC das placas de rede:</w:t>
-      </w:r>
-    </w:p>
-    <w:p>
-      <w:pPr>
         <w:pStyle w:val="PargrafodaLista"/>
         <w:numPr>
           <w:ilvl w:val="0"/>
-          <w:numId w:val="3"/>
+          <w:numId w:val="9"/>
         </w:numPr>
         <w:rPr>
           <w:rFonts w:ascii="Arial" w:hAnsi="Arial" w:cs="Arial"/>
@@ -600,13 +444,35 @@
           <w:sz w:val="24"/>
           <w:szCs w:val="24"/>
         </w:rPr>
+        <w:t>Endereços MAC das placas de rede:</w:t>
+      </w:r>
+    </w:p>
+    <w:p>
+      <w:pPr>
+        <w:pStyle w:val="PargrafodaLista"/>
+        <w:numPr>
+          <w:ilvl w:val="1"/>
+          <w:numId w:val="9"/>
+        </w:numPr>
+        <w:rPr>
+          <w:rFonts w:ascii="Arial" w:hAnsi="Arial" w:cs="Arial"/>
+          <w:sz w:val="24"/>
+          <w:szCs w:val="24"/>
+        </w:rPr>
+      </w:pPr>
+      <w:r>
+        <w:rPr>
+          <w:rFonts w:ascii="Arial" w:hAnsi="Arial" w:cs="Arial"/>
+          <w:sz w:val="24"/>
+          <w:szCs w:val="24"/>
+        </w:rPr>
         <w:t>Placa de Rede Ethernet: 50-EB-F6-37-2C-DF</w:t>
       </w:r>
     </w:p>
     <w:p>
       <w:pPr>
         <w:pStyle w:val="PargrafodaLista"/>
-        <w:ind w:left="1068"/>
+        <w:ind w:left="360"/>
         <w:rPr>
           <w:rFonts w:ascii="Arial" w:hAnsi="Arial" w:cs="Arial"/>
           <w:sz w:val="24"/>
@@ -620,7 +486,6 @@
           <w:sz w:val="24"/>
           <w:szCs w:val="24"/>
         </w:rPr>
-        <w:lastRenderedPageBreak/>
         <w:drawing>
           <wp:inline distT="0" distB="0" distL="0" distR="0" wp14:anchorId="13A6BF15" wp14:editId="2C0212A9">
             <wp:extent cx="5400040" cy="664210"/>
@@ -662,8 +527,8 @@
       <w:pPr>
         <w:pStyle w:val="PargrafodaLista"/>
         <w:numPr>
-          <w:ilvl w:val="0"/>
-          <w:numId w:val="3"/>
+          <w:ilvl w:val="1"/>
+          <w:numId w:val="9"/>
         </w:numPr>
         <w:rPr>
           <w:rFonts w:ascii="Arial" w:hAnsi="Arial" w:cs="Arial"/>
@@ -683,7 +548,7 @@
     <w:p>
       <w:pPr>
         <w:pStyle w:val="PargrafodaLista"/>
-        <w:ind w:left="1068"/>
+        <w:ind w:left="360"/>
         <w:rPr>
           <w:rFonts w:ascii="Arial" w:hAnsi="Arial" w:cs="Arial"/>
           <w:sz w:val="24"/>
@@ -738,8 +603,8 @@
       <w:pPr>
         <w:pStyle w:val="PargrafodaLista"/>
         <w:numPr>
-          <w:ilvl w:val="0"/>
-          <w:numId w:val="3"/>
+          <w:ilvl w:val="1"/>
+          <w:numId w:val="9"/>
         </w:numPr>
         <w:rPr>
           <w:rFonts w:ascii="Arial" w:hAnsi="Arial" w:cs="Arial"/>
@@ -759,7 +624,7 @@
     <w:p>
       <w:pPr>
         <w:pStyle w:val="PargrafodaLista"/>
-        <w:ind w:left="1068"/>
+        <w:ind w:left="360"/>
         <w:rPr>
           <w:rFonts w:ascii="Arial" w:hAnsi="Arial" w:cs="Arial"/>
           <w:sz w:val="24"/>
@@ -773,6 +638,7 @@
           <w:sz w:val="24"/>
           <w:szCs w:val="24"/>
         </w:rPr>
+        <w:lastRenderedPageBreak/>
         <w:drawing>
           <wp:inline distT="0" distB="0" distL="0" distR="0" wp14:anchorId="3E31486D" wp14:editId="53CA87A3">
             <wp:extent cx="5400040" cy="722630"/>
@@ -812,28 +678,10 @@
     </w:p>
     <w:p>
       <w:pPr>
-        <w:ind w:left="708"/>
-        <w:rPr>
-          <w:rFonts w:ascii="Arial" w:hAnsi="Arial" w:cs="Arial"/>
-          <w:sz w:val="24"/>
-          <w:szCs w:val="24"/>
-        </w:rPr>
-      </w:pPr>
-      <w:r>
-        <w:rPr>
-          <w:rFonts w:ascii="Arial" w:hAnsi="Arial" w:cs="Arial"/>
-          <w:sz w:val="24"/>
-          <w:szCs w:val="24"/>
-        </w:rPr>
-        <w:t>Endereços IPv4 e IPv6 da placa de rede ativa (Ethernet):</w:t>
-      </w:r>
-    </w:p>
-    <w:p>
-      <w:pPr>
         <w:pStyle w:val="PargrafodaLista"/>
         <w:numPr>
           <w:ilvl w:val="0"/>
-          <w:numId w:val="4"/>
+          <w:numId w:val="9"/>
         </w:numPr>
         <w:rPr>
           <w:rFonts w:ascii="Arial" w:hAnsi="Arial" w:cs="Arial"/>
@@ -847,15 +695,15 @@
           <w:sz w:val="24"/>
           <w:szCs w:val="24"/>
         </w:rPr>
-        <w:t>Endereço IPv4: 10.0.0.35 (Preferencial)</w:t>
+        <w:t>Endereços IPv4 e IPv6 da placa de rede ativa (Ethernet):</w:t>
       </w:r>
     </w:p>
     <w:p>
       <w:pPr>
         <w:pStyle w:val="PargrafodaLista"/>
         <w:numPr>
-          <w:ilvl w:val="0"/>
-          <w:numId w:val="4"/>
+          <w:ilvl w:val="1"/>
+          <w:numId w:val="9"/>
         </w:numPr>
         <w:rPr>
           <w:rFonts w:ascii="Arial" w:hAnsi="Arial" w:cs="Arial"/>
@@ -869,6 +717,28 @@
           <w:sz w:val="24"/>
           <w:szCs w:val="24"/>
         </w:rPr>
+        <w:t>Endereço IPv4: 10.0.0.35 (Preferencial)</w:t>
+      </w:r>
+    </w:p>
+    <w:p>
+      <w:pPr>
+        <w:pStyle w:val="PargrafodaLista"/>
+        <w:numPr>
+          <w:ilvl w:val="1"/>
+          <w:numId w:val="9"/>
+        </w:numPr>
+        <w:rPr>
+          <w:rFonts w:ascii="Arial" w:hAnsi="Arial" w:cs="Arial"/>
+          <w:sz w:val="24"/>
+          <w:szCs w:val="24"/>
+        </w:rPr>
+      </w:pPr>
+      <w:r>
+        <w:rPr>
+          <w:rFonts w:ascii="Arial" w:hAnsi="Arial" w:cs="Arial"/>
+          <w:sz w:val="24"/>
+          <w:szCs w:val="24"/>
+        </w:rPr>
         <w:t>Endereço IPv6: fe</w:t>
       </w:r>
       <w:proofErr w:type="gramStart"/>
@@ -893,7 +763,7 @@
     <w:p>
       <w:pPr>
         <w:pStyle w:val="PargrafodaLista"/>
-        <w:ind w:left="1068"/>
+        <w:ind w:left="360"/>
         <w:rPr>
           <w:rFonts w:ascii="Arial" w:hAnsi="Arial" w:cs="Arial"/>
           <w:sz w:val="24"/>
@@ -947,7 +817,7 @@
     <w:p>
       <w:pPr>
         <w:pStyle w:val="PargrafodaLista"/>
-        <w:ind w:left="1068"/>
+        <w:ind w:left="360"/>
         <w:rPr>
           <w:rFonts w:ascii="Arial" w:hAnsi="Arial" w:cs="Arial"/>
           <w:sz w:val="24"/>
@@ -994,55 +864,8 @@
           <w:sz w:val="24"/>
           <w:szCs w:val="24"/>
         </w:rPr>
-        <w:t xml:space="preserve">Utilizando um aplicativo de análise de cobertura WiFi, como por exemplo o </w:t>
-      </w:r>
-      <w:proofErr w:type="spellStart"/>
-      <w:r>
-        <w:rPr>
-          <w:rFonts w:ascii="Arial" w:hAnsi="Arial" w:cs="Arial"/>
-          <w:sz w:val="24"/>
-          <w:szCs w:val="24"/>
-        </w:rPr>
-        <w:t>InSSIDer</w:t>
-      </w:r>
-      <w:proofErr w:type="spellEnd"/>
-      <w:r>
-        <w:rPr>
-          <w:rFonts w:ascii="Arial" w:hAnsi="Arial" w:cs="Arial"/>
-          <w:sz w:val="24"/>
-          <w:szCs w:val="24"/>
-        </w:rPr>
-        <w:t xml:space="preserve"> para desktop ou WiFi </w:t>
-      </w:r>
-      <w:proofErr w:type="spellStart"/>
-      <w:r>
-        <w:rPr>
-          <w:rFonts w:ascii="Arial" w:hAnsi="Arial" w:cs="Arial"/>
-          <w:sz w:val="24"/>
-          <w:szCs w:val="24"/>
-        </w:rPr>
-        <w:t>Analyser</w:t>
-      </w:r>
-      <w:proofErr w:type="spellEnd"/>
-      <w:r>
-        <w:rPr>
-          <w:rFonts w:ascii="Arial" w:hAnsi="Arial" w:cs="Arial"/>
-          <w:sz w:val="24"/>
-          <w:szCs w:val="24"/>
-        </w:rPr>
-        <w:t xml:space="preserve"> para smartphone, apresente:</w:t>
-      </w:r>
-    </w:p>
-    <w:p>
-      <w:pPr>
-        <w:pStyle w:val="PargrafodaLista"/>
-        <w:ind w:left="0"/>
-        <w:rPr>
-          <w:rFonts w:ascii="Arial" w:hAnsi="Arial" w:cs="Arial"/>
-          <w:sz w:val="24"/>
-          <w:szCs w:val="24"/>
-        </w:rPr>
-      </w:pPr>
+        <w:t>Utilizando um aplicativo de análise de cobertura WiFi, como por exemplo o InSSIDer para desktop ou WiFi Analyser para smartphone, apresente:</w:t>
+      </w:r>
     </w:p>
     <w:p>
       <w:pPr>
@@ -1051,6 +874,7 @@
           <w:ilvl w:val="0"/>
           <w:numId w:val="5"/>
         </w:numPr>
+        <w:spacing w:line="276" w:lineRule="auto"/>
         <w:rPr>
           <w:rFonts w:ascii="Arial" w:hAnsi="Arial" w:cs="Arial"/>
           <w:sz w:val="24"/>
@@ -1065,6 +889,14 @@
         </w:rPr>
         <w:t>a distribuição gráfica do sinal WiFi em uso pelo seu equipamento em relação aos canais do espectro de frequência;</w:t>
       </w:r>
+      <w:r>
+        <w:rPr>
+          <w:rFonts w:ascii="Arial" w:hAnsi="Arial" w:cs="Arial"/>
+          <w:sz w:val="24"/>
+          <w:szCs w:val="24"/>
+        </w:rPr>
+        <w:t xml:space="preserve"> (não apareceu nada no gráfico 5.0 GHz)</w:t>
+      </w:r>
     </w:p>
     <w:p>
       <w:pPr>
@@ -1079,8 +911,8 @@
           <w:noProof/>
         </w:rPr>
         <w:drawing>
-          <wp:inline distT="0" distB="0" distL="0" distR="0" wp14:anchorId="626F0753" wp14:editId="074AAE74">
-            <wp:extent cx="4638095" cy="2295238"/>
+          <wp:inline distT="0" distB="0" distL="0" distR="0" wp14:anchorId="626F0753" wp14:editId="7318E236">
+            <wp:extent cx="5364480" cy="2294890"/>
             <wp:effectExtent l="0" t="0" r="0" b="0"/>
             <wp:docPr id="812777466" name="Imagem 1" descr="Tabela, Gráfico de linhas&#10;&#10;Descrição gerada automaticamente"/>
             <wp:cNvGraphicFramePr>
@@ -1102,7 +934,7 @@
                   <pic:spPr>
                     <a:xfrm>
                       <a:off x="0" y="0"/>
-                      <a:ext cx="4638095" cy="2295238"/>
+                      <a:ext cx="5365296" cy="2295239"/>
                     </a:xfrm>
                     <a:prstGeom prst="rect">
                       <a:avLst/>
@@ -1134,7 +966,15 @@
           <w:sz w:val="24"/>
           <w:szCs w:val="24"/>
         </w:rPr>
-        <w:t>a qual SSID o seu equipamento está associado;</w:t>
+        <w:t>a qual SSID o seu equipamento está associado</w:t>
+      </w:r>
+      <w:r>
+        <w:rPr>
+          <w:rFonts w:ascii="Arial" w:hAnsi="Arial" w:cs="Arial"/>
+          <w:sz w:val="24"/>
+          <w:szCs w:val="24"/>
+        </w:rPr>
+        <w:t>: SN_FAMILIA_MARTENDAL</w:t>
       </w:r>
     </w:p>
     <w:p>
@@ -1152,10 +992,34 @@
           <w:sz w:val="24"/>
           <w:szCs w:val="24"/>
         </w:rPr>
-        <w:lastRenderedPageBreak/>
+        <w:pict w14:anchorId="30C43549">
+          <v:shapetype id="_x0000_t38" coordsize="21600,21600" o:spt="38" o:oned="t" path="m,c@0,0@1,5400@1,10800@1,16200@2,21600,21600,21600e" filled="f">
+            <v:formulas>
+              <v:f eqn="mid #0 0"/>
+              <v:f eqn="val #0"/>
+              <v:f eqn="mid #0 21600"/>
+            </v:formulas>
+            <v:path arrowok="t" fillok="f" o:connecttype="none"/>
+            <v:handles>
+              <v:h position="#0,center"/>
+            </v:handles>
+            <o:lock v:ext="edit" shapetype="t"/>
+          </v:shapetype>
+          <v:shape id="_x0000_s1026" type="#_x0000_t38" style="position:absolute;margin-left:302pt;margin-top:104.45pt;width:75.6pt;height:.05pt;rotation:270;z-index:251666944" o:connectortype="curved" adj="10800,-324712800,-121371" strokecolor="#ff4b4b" strokeweight="3pt">
+            <v:stroke endarrow="block"/>
+          </v:shape>
+        </w:pict>
+      </w:r>
+      <w:r>
+        <w:rPr>
+          <w:rFonts w:ascii="Arial" w:hAnsi="Arial" w:cs="Arial"/>
+          <w:noProof/>
+          <w:sz w:val="24"/>
+          <w:szCs w:val="24"/>
+        </w:rPr>
         <w:drawing>
-          <wp:inline distT="0" distB="0" distL="0" distR="0" wp14:anchorId="7D399B60" wp14:editId="6D470AE9">
-            <wp:extent cx="5400040" cy="1680210"/>
+          <wp:inline distT="0" distB="0" distL="0" distR="0" wp14:anchorId="7D399B60" wp14:editId="40BEBFC1">
+            <wp:extent cx="5400040" cy="1744980"/>
             <wp:effectExtent l="0" t="0" r="0" b="0"/>
             <wp:docPr id="2062704082" name="Imagem 1" descr="Interface gráfica do usuário, Aplicativo&#10;&#10;Descrição gerada automaticamente"/>
             <wp:cNvGraphicFramePr>
@@ -1177,7 +1041,7 @@
                   <pic:spPr>
                     <a:xfrm>
                       <a:off x="0" y="0"/>
-                      <a:ext cx="5400040" cy="1680210"/>
+                      <a:ext cx="5400040" cy="1744980"/>
                     </a:xfrm>
                     <a:prstGeom prst="rect">
                       <a:avLst/>
@@ -1211,27 +1075,270 @@
         </w:rPr>
         <w:t>qual desses canais está sendo utilizado por esse SSID</w:t>
       </w:r>
-    </w:p>
-    <w:p>
-      <w:pPr>
-        <w:rPr>
-          <w:rFonts w:ascii="Arial" w:hAnsi="Arial" w:cs="Arial"/>
-          <w:sz w:val="24"/>
-          <w:szCs w:val="24"/>
-        </w:rPr>
-      </w:pPr>
-      <w:r>
-        <w:rPr>
-          <w:rFonts w:ascii="Arial" w:hAnsi="Arial" w:cs="Arial"/>
+      <w:r>
+        <w:rPr>
+          <w:rFonts w:ascii="Arial" w:hAnsi="Arial" w:cs="Arial"/>
+          <w:sz w:val="24"/>
+          <w:szCs w:val="24"/>
+        </w:rPr>
+        <w:t>: 10</w:t>
+      </w:r>
+    </w:p>
+    <w:p>
+      <w:pPr>
+        <w:rPr>
+          <w:rFonts w:ascii="Arial" w:hAnsi="Arial" w:cs="Arial"/>
+          <w:b/>
+          <w:bCs/>
+          <w:sz w:val="24"/>
+          <w:szCs w:val="24"/>
+        </w:rPr>
+      </w:pPr>
+      <w:r>
+        <w:rPr>
+          <w:rFonts w:ascii="Arial" w:hAnsi="Arial" w:cs="Arial"/>
+          <w:b/>
+          <w:bCs/>
+          <w:sz w:val="24"/>
+          <w:szCs w:val="24"/>
+        </w:rPr>
+        <w:lastRenderedPageBreak/>
+        <w:t>Atividade 6: Análise dos endereços IP do smartphone</w:t>
+      </w:r>
+    </w:p>
+    <w:p>
+      <w:pPr>
+        <w:rPr>
+          <w:rFonts w:ascii="Arial" w:hAnsi="Arial" w:cs="Arial"/>
+          <w:sz w:val="24"/>
+          <w:szCs w:val="24"/>
+        </w:rPr>
+      </w:pPr>
+      <w:r>
+        <w:rPr>
+          <w:rFonts w:ascii="Arial" w:hAnsi="Arial" w:cs="Arial"/>
+          <w:sz w:val="24"/>
+          <w:szCs w:val="24"/>
+        </w:rPr>
+        <w:t>Com o seu smartphone conectado à rede 4G/5G, obtenha no status do sistema os endereços IPv4 e IPv6 atribuídos pela sua operadora de telefonia móvel. Apresente:</w:t>
+      </w:r>
+    </w:p>
+    <w:p>
+      <w:pPr>
+        <w:pStyle w:val="PargrafodaLista"/>
+        <w:numPr>
+          <w:ilvl w:val="0"/>
+          <w:numId w:val="6"/>
+        </w:numPr>
+        <w:rPr>
+          <w:rFonts w:ascii="Arial" w:hAnsi="Arial" w:cs="Arial"/>
+          <w:sz w:val="24"/>
+          <w:szCs w:val="24"/>
+        </w:rPr>
+      </w:pPr>
+      <w:r>
+        <w:rPr>
+          <w:rFonts w:ascii="Arial" w:hAnsi="Arial" w:cs="Arial"/>
+          <w:sz w:val="24"/>
+          <w:szCs w:val="24"/>
+        </w:rPr>
+        <w:t>qual a sua operadora;</w:t>
+      </w:r>
+    </w:p>
+    <w:p>
+      <w:pPr>
+        <w:pStyle w:val="PargrafodaLista"/>
+        <w:numPr>
+          <w:ilvl w:val="1"/>
+          <w:numId w:val="6"/>
+        </w:numPr>
+        <w:rPr>
+          <w:rFonts w:ascii="Arial" w:hAnsi="Arial" w:cs="Arial"/>
+          <w:sz w:val="24"/>
+          <w:szCs w:val="24"/>
+        </w:rPr>
+      </w:pPr>
+      <w:r>
+        <w:rPr>
+          <w:rFonts w:ascii="Arial" w:hAnsi="Arial" w:cs="Arial"/>
+          <w:sz w:val="24"/>
+          <w:szCs w:val="24"/>
+        </w:rPr>
+        <w:t>TIM S/A (TIM S/A)</w:t>
+      </w:r>
+    </w:p>
+    <w:p>
+      <w:pPr>
+        <w:pStyle w:val="PargrafodaLista"/>
+        <w:numPr>
+          <w:ilvl w:val="0"/>
+          <w:numId w:val="6"/>
+        </w:numPr>
+        <w:rPr>
+          <w:rFonts w:ascii="Arial" w:hAnsi="Arial" w:cs="Arial"/>
+          <w:sz w:val="24"/>
+          <w:szCs w:val="24"/>
+        </w:rPr>
+      </w:pPr>
+      <w:r>
+        <w:rPr>
+          <w:rFonts w:ascii="Arial" w:hAnsi="Arial" w:cs="Arial"/>
+          <w:sz w:val="24"/>
+          <w:szCs w:val="24"/>
+        </w:rPr>
+        <w:t>os endereços IPv4 e IPv6;</w:t>
+      </w:r>
+    </w:p>
+    <w:p>
+      <w:pPr>
+        <w:pStyle w:val="PargrafodaLista"/>
+        <w:numPr>
+          <w:ilvl w:val="1"/>
+          <w:numId w:val="6"/>
+        </w:numPr>
+        <w:rPr>
+          <w:rFonts w:ascii="Arial" w:hAnsi="Arial" w:cs="Arial"/>
+          <w:sz w:val="24"/>
+          <w:szCs w:val="24"/>
+        </w:rPr>
+      </w:pPr>
+      <w:r>
+        <w:rPr>
+          <w:rFonts w:ascii="Arial" w:hAnsi="Arial" w:cs="Arial"/>
+          <w:sz w:val="24"/>
+          <w:szCs w:val="24"/>
+        </w:rPr>
+        <w:t>100.110.145.66</w:t>
+      </w:r>
+    </w:p>
+    <w:p>
+      <w:pPr>
+        <w:pStyle w:val="PargrafodaLista"/>
+        <w:numPr>
+          <w:ilvl w:val="1"/>
+          <w:numId w:val="6"/>
+        </w:numPr>
+        <w:rPr>
+          <w:rFonts w:ascii="Arial" w:hAnsi="Arial" w:cs="Arial"/>
+          <w:sz w:val="24"/>
+          <w:szCs w:val="24"/>
+        </w:rPr>
+      </w:pPr>
+      <w:r>
+        <w:rPr>
+          <w:rFonts w:ascii="Arial" w:hAnsi="Arial" w:cs="Arial"/>
+          <w:sz w:val="24"/>
+          <w:szCs w:val="24"/>
+        </w:rPr>
+        <w:t>2804:214:85e0:4923:7db0:d9b4:7cd4:9157</w:t>
+      </w:r>
+    </w:p>
+    <w:p>
+      <w:pPr>
+        <w:pStyle w:val="PargrafodaLista"/>
+        <w:numPr>
+          <w:ilvl w:val="0"/>
+          <w:numId w:val="6"/>
+        </w:numPr>
+        <w:rPr>
+          <w:rFonts w:ascii="Arial" w:hAnsi="Arial" w:cs="Arial"/>
+          <w:sz w:val="24"/>
+          <w:szCs w:val="24"/>
+        </w:rPr>
+      </w:pPr>
+      <w:r>
+        <w:rPr>
+          <w:rFonts w:ascii="Arial" w:hAnsi="Arial" w:cs="Arial"/>
+          <w:sz w:val="24"/>
+          <w:szCs w:val="24"/>
+        </w:rPr>
+        <w:t>os respectivos endereços de rede.</w:t>
+      </w:r>
+    </w:p>
+    <w:p>
+      <w:pPr>
+        <w:pStyle w:val="PargrafodaLista"/>
+        <w:numPr>
+          <w:ilvl w:val="1"/>
+          <w:numId w:val="6"/>
+        </w:numPr>
+        <w:rPr>
+          <w:rFonts w:ascii="Arial" w:hAnsi="Arial" w:cs="Arial"/>
+          <w:sz w:val="24"/>
+          <w:szCs w:val="24"/>
+        </w:rPr>
+      </w:pPr>
+      <w:r>
+        <w:rPr>
+          <w:rFonts w:ascii="Arial" w:hAnsi="Arial" w:cs="Arial"/>
+          <w:sz w:val="24"/>
+          <w:szCs w:val="24"/>
+        </w:rPr>
+        <w:t>100.110.145.64</w:t>
+      </w:r>
+    </w:p>
+    <w:p>
+      <w:pPr>
+        <w:pStyle w:val="PargrafodaLista"/>
+        <w:numPr>
+          <w:ilvl w:val="1"/>
+          <w:numId w:val="6"/>
+        </w:numPr>
+        <w:rPr>
+          <w:rFonts w:ascii="Arial" w:hAnsi="Arial" w:cs="Arial"/>
+          <w:sz w:val="24"/>
+          <w:szCs w:val="24"/>
+        </w:rPr>
+      </w:pPr>
+      <w:r>
+        <w:rPr>
+          <w:rFonts w:ascii="Arial" w:hAnsi="Arial" w:cs="Arial"/>
+          <w:sz w:val="24"/>
+          <w:szCs w:val="24"/>
+        </w:rPr>
+        <w:t>2804:214:85e</w:t>
+      </w:r>
+      <w:proofErr w:type="gramStart"/>
+      <w:r>
+        <w:rPr>
+          <w:rFonts w:ascii="Arial" w:hAnsi="Arial" w:cs="Arial"/>
+          <w:sz w:val="24"/>
+          <w:szCs w:val="24"/>
+        </w:rPr>
+        <w:t>0::</w:t>
+      </w:r>
+      <w:proofErr w:type="gramEnd"/>
+      <w:r>
+        <w:rPr>
+          <w:rFonts w:ascii="Arial" w:hAnsi="Arial" w:cs="Arial"/>
+          <w:sz w:val="24"/>
+          <w:szCs w:val="24"/>
+        </w:rPr>
+        <w:t xml:space="preserve"> /48</w:t>
+      </w:r>
+    </w:p>
+    <w:p>
+      <w:pPr>
+        <w:pStyle w:val="NormalWeb"/>
+        <w:rPr>
+          <w14:ligatures w14:val="none"/>
+        </w:rPr>
+      </w:pPr>
+      <w:r>
+        <w:rPr>
           <w:noProof/>
-          <w:sz w:val="24"/>
-          <w:szCs w:val="24"/>
+        </w:rPr>
+        <w:t xml:space="preserve">               </w:t>
+      </w:r>
+      <w:r>
+        <w:rPr>
+          <w:noProof/>
         </w:rPr>
         <w:drawing>
-          <wp:inline distT="0" distB="0" distL="0" distR="0" wp14:anchorId="705FB2AC" wp14:editId="26752EC2">
-            <wp:extent cx="5400040" cy="2331720"/>
+          <wp:inline distT="0" distB="0" distL="0" distR="0" wp14:anchorId="18460A78" wp14:editId="0DA88BD5">
+            <wp:extent cx="2160000" cy="4136170"/>
             <wp:effectExtent l="0" t="0" r="0" b="0"/>
-            <wp:docPr id="985914798" name="Imagem 1" descr="Gráfico, Gráfico de linhas&#10;&#10;Descrição gerada automaticamente"/>
+            <wp:docPr id="697902427" name="Imagem 1" descr="Texto&#10;&#10;Descrição gerada automaticamente"/>
             <wp:cNvGraphicFramePr>
               <a:graphicFrameLocks xmlns:a="http://schemas.openxmlformats.org/drawingml/2006/main" noChangeAspect="1"/>
             </wp:cNvGraphicFramePr>
@@ -1239,23 +1346,36 @@
               <a:graphicData uri="http://schemas.openxmlformats.org/drawingml/2006/picture">
                 <pic:pic xmlns:pic="http://schemas.openxmlformats.org/drawingml/2006/picture">
                   <pic:nvPicPr>
-                    <pic:cNvPr id="985914798" name="Imagem 1" descr="Gráfico, Gráfico de linhas&#10;&#10;Descrição gerada automaticamente"/>
-                    <pic:cNvPicPr/>
+                    <pic:cNvPr id="697902427" name="Imagem 1" descr="Texto&#10;&#10;Descrição gerada automaticamente"/>
+                    <pic:cNvPicPr>
+                      <a:picLocks noChangeAspect="1" noChangeArrowheads="1"/>
+                    </pic:cNvPicPr>
                   </pic:nvPicPr>
                   <pic:blipFill>
-                    <a:blip r:embed="rId15"/>
+                    <a:blip r:embed="rId15" cstate="print">
+                      <a:extLst>
+                        <a:ext uri="{28A0092B-C50C-407E-A947-70E740481C1C}">
+                          <a14:useLocalDpi xmlns:a14="http://schemas.microsoft.com/office/drawing/2010/main" val="0"/>
+                        </a:ext>
+                      </a:extLst>
+                    </a:blip>
+                    <a:srcRect/>
                     <a:stretch>
                       <a:fillRect/>
                     </a:stretch>
                   </pic:blipFill>
-                  <pic:spPr>
+                  <pic:spPr bwMode="auto">
                     <a:xfrm>
                       <a:off x="0" y="0"/>
-                      <a:ext cx="5400040" cy="2331720"/>
+                      <a:ext cx="2160000" cy="4136170"/>
                     </a:xfrm>
                     <a:prstGeom prst="rect">
                       <a:avLst/>
                     </a:prstGeom>
+                    <a:noFill/>
+                    <a:ln>
+                      <a:noFill/>
+                    </a:ln>
                   </pic:spPr>
                 </pic:pic>
               </a:graphicData>
@@ -1263,145 +1383,16 @@
           </wp:inline>
         </w:drawing>
       </w:r>
-    </w:p>
-    <w:p>
-      <w:pPr>
-        <w:rPr>
-          <w:rFonts w:ascii="Arial" w:hAnsi="Arial" w:cs="Arial"/>
-          <w:b/>
-          <w:bCs/>
-          <w:sz w:val="24"/>
-          <w:szCs w:val="24"/>
-        </w:rPr>
-      </w:pPr>
-      <w:r>
-        <w:rPr>
-          <w:rFonts w:ascii="Arial" w:hAnsi="Arial" w:cs="Arial"/>
-          <w:b/>
-          <w:bCs/>
-          <w:sz w:val="24"/>
-          <w:szCs w:val="24"/>
-        </w:rPr>
-        <w:t>Atividade 6: Análise dos endereços IP do smartphone</w:t>
-      </w:r>
-    </w:p>
-    <w:p>
-      <w:pPr>
-        <w:rPr>
-          <w:rFonts w:ascii="Arial" w:hAnsi="Arial" w:cs="Arial"/>
-          <w:sz w:val="24"/>
-          <w:szCs w:val="24"/>
-        </w:rPr>
-      </w:pPr>
-      <w:r>
-        <w:rPr>
-          <w:rFonts w:ascii="Arial" w:hAnsi="Arial" w:cs="Arial"/>
-          <w:sz w:val="24"/>
-          <w:szCs w:val="24"/>
-        </w:rPr>
-        <w:t>Com o seu smartphone conectado à rede 4G/5G, obtenha no status do sistema os endereços IPv4 e IPv6 atribuídos pela sua operadora de telefonia móvel. Apresente:</w:t>
-      </w:r>
-    </w:p>
-    <w:p>
-      <w:pPr>
-        <w:pStyle w:val="PargrafodaLista"/>
-        <w:numPr>
-          <w:ilvl w:val="0"/>
-          <w:numId w:val="6"/>
-        </w:numPr>
-        <w:rPr>
-          <w:rFonts w:ascii="Arial" w:hAnsi="Arial" w:cs="Arial"/>
-          <w:sz w:val="24"/>
-          <w:szCs w:val="24"/>
-        </w:rPr>
-      </w:pPr>
-      <w:r>
-        <w:rPr>
-          <w:rFonts w:ascii="Arial" w:hAnsi="Arial" w:cs="Arial"/>
-          <w:sz w:val="24"/>
-          <w:szCs w:val="24"/>
-        </w:rPr>
-        <w:t>qual a sua operadora;</w:t>
-      </w:r>
-    </w:p>
-    <w:p>
-      <w:pPr>
-        <w:pStyle w:val="PargrafodaLista"/>
-        <w:numPr>
-          <w:ilvl w:val="0"/>
-          <w:numId w:val="6"/>
-        </w:numPr>
-        <w:rPr>
-          <w:rFonts w:ascii="Arial" w:hAnsi="Arial" w:cs="Arial"/>
-          <w:sz w:val="24"/>
-          <w:szCs w:val="24"/>
-        </w:rPr>
-      </w:pPr>
-      <w:r>
-        <w:rPr>
-          <w:rFonts w:ascii="Arial" w:hAnsi="Arial" w:cs="Arial"/>
-          <w:sz w:val="24"/>
-          <w:szCs w:val="24"/>
-        </w:rPr>
-        <w:t>os endereços IPv4 e IPv6;</w:t>
-      </w:r>
-    </w:p>
-    <w:p>
-      <w:pPr>
-        <w:pStyle w:val="PargrafodaLista"/>
-        <w:numPr>
-          <w:ilvl w:val="0"/>
-          <w:numId w:val="6"/>
-        </w:numPr>
-        <w:rPr>
-          <w:rFonts w:ascii="Arial" w:hAnsi="Arial" w:cs="Arial"/>
-          <w:sz w:val="24"/>
-          <w:szCs w:val="24"/>
-        </w:rPr>
-      </w:pPr>
-      <w:r>
-        <w:rPr>
-          <w:rFonts w:ascii="Arial" w:hAnsi="Arial" w:cs="Arial"/>
-          <w:sz w:val="24"/>
-          <w:szCs w:val="24"/>
-        </w:rPr>
-        <w:t>os respectivos endereços de rede.</w:t>
-      </w:r>
-    </w:p>
-    <w:p>
-      <w:pPr>
-        <w:rPr>
-          <w:rFonts w:ascii="Arial" w:hAnsi="Arial" w:cs="Arial"/>
-          <w:sz w:val="24"/>
-          <w:szCs w:val="24"/>
-        </w:rPr>
-      </w:pPr>
       <w:r>
         <w:rPr>
           <w:noProof/>
-          <w:lang w:eastAsia="pt-BR"/>
+          <w14:ligatures w14:val="none"/>
         </w:rPr>
         <w:drawing>
-          <wp:anchor distT="0" distB="0" distL="114300" distR="114300" simplePos="0" relativeHeight="251657216" behindDoc="1" locked="0" layoutInCell="1" allowOverlap="1" wp14:anchorId="4175FEB5" wp14:editId="61D90616">
-            <wp:simplePos x="0" y="0"/>
-            <wp:positionH relativeFrom="column">
-              <wp:posOffset>1905</wp:posOffset>
-            </wp:positionH>
-            <wp:positionV relativeFrom="paragraph">
-              <wp:posOffset>4445</wp:posOffset>
-            </wp:positionV>
-            <wp:extent cx="1935480" cy="3398520"/>
+          <wp:inline distT="0" distB="0" distL="0" distR="0" wp14:anchorId="32B4F8C4" wp14:editId="5B0944FD">
+            <wp:extent cx="2111045" cy="4136400"/>
             <wp:effectExtent l="0" t="0" r="0" b="0"/>
-            <wp:wrapTight wrapText="bothSides">
-              <wp:wrapPolygon edited="0">
-                <wp:start x="0" y="0"/>
-                <wp:lineTo x="0" y="21430"/>
-                <wp:lineTo x="21472" y="21430"/>
-                <wp:lineTo x="21472" y="0"/>
-                <wp:lineTo x="0" y="0"/>
-              </wp:wrapPolygon>
-            </wp:wrapTight>
-            <wp:docPr id="1253160994" name="Imagem 1" descr="Texto&#10;&#10;Descrição gerada automaticamente"/>
+            <wp:docPr id="435418069" name="Imagem 2" descr="Interface gráfica do usuário, Texto&#10;&#10;Descrição gerada automaticamente"/>
             <wp:cNvGraphicFramePr>
               <a:graphicFrameLocks xmlns:a="http://schemas.openxmlformats.org/drawingml/2006/main" noChangeAspect="1"/>
             </wp:cNvGraphicFramePr>
@@ -1409,7 +1400,7 @@
               <a:graphicData uri="http://schemas.openxmlformats.org/drawingml/2006/picture">
                 <pic:pic xmlns:pic="http://schemas.openxmlformats.org/drawingml/2006/picture">
                   <pic:nvPicPr>
-                    <pic:cNvPr id="1253160994" name="Imagem 1" descr="Texto&#10;&#10;Descrição gerada automaticamente"/>
+                    <pic:cNvPr id="435418069" name="Imagem 2" descr="Interface gráfica do usuário, Texto&#10;&#10;Descrição gerada automaticamente"/>
                     <pic:cNvPicPr>
                       <a:picLocks noChangeAspect="1" noChangeArrowheads="1"/>
                     </pic:cNvPicPr>
@@ -1430,7 +1421,7 @@
                   <pic:spPr bwMode="auto">
                     <a:xfrm>
                       <a:off x="0" y="0"/>
-                      <a:ext cx="1935480" cy="3398520"/>
+                      <a:ext cx="2111045" cy="4136400"/>
                     </a:xfrm>
                     <a:prstGeom prst="rect">
                       <a:avLst/>
@@ -1443,46 +1434,263 @@
                 </pic:pic>
               </a:graphicData>
             </a:graphic>
-            <wp14:sizeRelH relativeFrom="margin">
-              <wp14:pctWidth>0</wp14:pctWidth>
-            </wp14:sizeRelH>
-            <wp14:sizeRelV relativeFrom="margin">
-              <wp14:pctHeight>0</wp14:pctHeight>
-            </wp14:sizeRelV>
-          </wp:anchor>
+          </wp:inline>
         </w:drawing>
       </w:r>
-      <w:r>
-        <w:rPr>
-          <w:rFonts w:ascii="Times New Roman" w:eastAsia="Times New Roman" w:hAnsi="Times New Roman" w:cs="Times New Roman"/>
-          <w:noProof/>
-          <w:kern w:val="0"/>
-          <w:sz w:val="24"/>
-          <w:szCs w:val="24"/>
-          <w:lang w:eastAsia="pt-BR"/>
-          <w14:ligatures w14:val="none"/>
+    </w:p>
+    <w:p>
+      <w:pPr>
+        <w:rPr>
+          <w:rFonts w:ascii="Arial" w:hAnsi="Arial" w:cs="Arial"/>
+          <w:sz w:val="24"/>
+          <w:szCs w:val="24"/>
+        </w:rPr>
+      </w:pPr>
+      <w:r>
+        <w:rPr>
+          <w:rFonts w:ascii="Arial" w:hAnsi="Arial" w:cs="Arial"/>
+          <w:sz w:val="24"/>
+          <w:szCs w:val="24"/>
+        </w:rPr>
+        <w:t>Atividade 7: Visualização de rota de tráfego de dados na internet</w:t>
+      </w:r>
+    </w:p>
+    <w:p>
+      <w:pPr>
+        <w:rPr>
+          <w:rFonts w:ascii="Arial" w:hAnsi="Arial" w:cs="Arial"/>
+          <w:sz w:val="24"/>
+          <w:szCs w:val="24"/>
+        </w:rPr>
+      </w:pPr>
+      <w:r>
+        <w:rPr>
+          <w:rFonts w:ascii="Arial" w:hAnsi="Arial" w:cs="Arial"/>
+          <w:sz w:val="24"/>
+          <w:szCs w:val="24"/>
+        </w:rPr>
+        <w:t>Utilizando um software para traçar a rota utilizada pelo fluxo dos dados na</w:t>
+      </w:r>
+      <w:r>
+        <w:rPr>
+          <w:rFonts w:ascii="Arial" w:hAnsi="Arial" w:cs="Arial"/>
+          <w:sz w:val="24"/>
+          <w:szCs w:val="24"/>
+        </w:rPr>
+        <w:t xml:space="preserve"> </w:t>
+      </w:r>
+      <w:r>
+        <w:rPr>
+          <w:rFonts w:ascii="Arial" w:hAnsi="Arial" w:cs="Arial"/>
+          <w:sz w:val="24"/>
+          <w:szCs w:val="24"/>
+        </w:rPr>
+        <w:t>internet, como por exemplo Open Visual Traceroute ou VisualRoute, obtenha o</w:t>
+      </w:r>
+      <w:r>
+        <w:rPr>
+          <w:rFonts w:ascii="Arial" w:hAnsi="Arial" w:cs="Arial"/>
+          <w:sz w:val="24"/>
+          <w:szCs w:val="24"/>
+        </w:rPr>
+        <w:t xml:space="preserve"> </w:t>
+      </w:r>
+      <w:r>
+        <w:rPr>
+          <w:rFonts w:ascii="Arial" w:hAnsi="Arial" w:cs="Arial"/>
+          <w:sz w:val="24"/>
+          <w:szCs w:val="24"/>
+        </w:rPr>
+        <w:t>caminho percorrido pelos dados desde a sua residência/trabalho até um site localizado em um país fora do continente americano. O nome do país escolhido (em português) deve iniciar com a mesma primeira letra do seu primeiro nome, e o site deve pertencer ao domínio específico daquele país (o nome de domínio escolhido deve terminar por 2 letras: __</w:t>
+      </w:r>
+      <w:proofErr w:type="gramStart"/>
+      <w:r>
+        <w:rPr>
+          <w:rFonts w:ascii="Arial" w:hAnsi="Arial" w:cs="Arial"/>
+          <w:sz w:val="24"/>
+          <w:szCs w:val="24"/>
+        </w:rPr>
+        <w:t>_.xx</w:t>
+      </w:r>
+      <w:proofErr w:type="gramEnd"/>
+      <w:r>
+        <w:rPr>
+          <w:rFonts w:ascii="Arial" w:hAnsi="Arial" w:cs="Arial"/>
+          <w:sz w:val="24"/>
+          <w:szCs w:val="24"/>
+        </w:rPr>
+        <w:t>). Apresente:</w:t>
+      </w:r>
+    </w:p>
+    <w:p>
+      <w:pPr>
+        <w:pStyle w:val="PargrafodaLista"/>
+        <w:numPr>
+          <w:ilvl w:val="0"/>
+          <w:numId w:val="7"/>
+        </w:numPr>
+        <w:rPr>
+          <w:rFonts w:ascii="Arial" w:hAnsi="Arial" w:cs="Arial"/>
+          <w:sz w:val="24"/>
+          <w:szCs w:val="24"/>
+        </w:rPr>
+      </w:pPr>
+      <w:r>
+        <w:rPr>
+          <w:rFonts w:ascii="Arial" w:hAnsi="Arial" w:cs="Arial"/>
+          <w:sz w:val="24"/>
+          <w:szCs w:val="24"/>
+        </w:rPr>
+        <w:lastRenderedPageBreak/>
+        <w:t>o site: país, URL e indique sobre o que trata;</w:t>
+      </w:r>
+    </w:p>
+    <w:p>
+      <w:pPr>
+        <w:pStyle w:val="PargrafodaLista"/>
+        <w:numPr>
+          <w:ilvl w:val="0"/>
+          <w:numId w:val="7"/>
+        </w:numPr>
+        <w:rPr>
+          <w:rFonts w:ascii="Arial" w:hAnsi="Arial" w:cs="Arial"/>
+          <w:sz w:val="24"/>
+          <w:szCs w:val="24"/>
+        </w:rPr>
+      </w:pPr>
+      <w:r>
+        <w:rPr>
+          <w:rFonts w:ascii="Arial" w:hAnsi="Arial" w:cs="Arial"/>
+          <w:sz w:val="24"/>
+          <w:szCs w:val="24"/>
+        </w:rPr>
+        <w:t>o caminho percorrido desde a sua máquina até o site;</w:t>
+      </w:r>
+    </w:p>
+    <w:p>
+      <w:pPr>
+        <w:pStyle w:val="PargrafodaLista"/>
+        <w:numPr>
+          <w:ilvl w:val="0"/>
+          <w:numId w:val="7"/>
+        </w:numPr>
+        <w:rPr>
+          <w:rFonts w:ascii="Arial" w:hAnsi="Arial" w:cs="Arial"/>
+          <w:sz w:val="24"/>
+          <w:szCs w:val="24"/>
+        </w:rPr>
+      </w:pPr>
+      <w:r>
+        <w:rPr>
+          <w:rFonts w:ascii="Arial" w:hAnsi="Arial" w:cs="Arial"/>
+          <w:sz w:val="24"/>
+          <w:szCs w:val="24"/>
+        </w:rPr>
+        <w:t>o mapa com a rota geográfica aproximada.</w:t>
+      </w:r>
+    </w:p>
+    <w:p>
+      <w:pPr>
+        <w:rPr>
+          <w:rFonts w:ascii="Arial" w:hAnsi="Arial" w:cs="Arial"/>
+          <w:sz w:val="24"/>
+          <w:szCs w:val="24"/>
+        </w:rPr>
+      </w:pPr>
+      <w:r>
+        <w:rPr>
+          <w:rFonts w:ascii="Arial" w:hAnsi="Arial" w:cs="Arial"/>
+          <w:sz w:val="24"/>
+          <w:szCs w:val="24"/>
+        </w:rPr>
+        <w:t>Sobre o Site:</w:t>
+      </w:r>
+    </w:p>
+    <w:p>
+      <w:pPr>
+        <w:pStyle w:val="PargrafodaLista"/>
+        <w:numPr>
+          <w:ilvl w:val="0"/>
+          <w:numId w:val="8"/>
+        </w:numPr>
+        <w:rPr>
+          <w:rFonts w:ascii="Arial" w:hAnsi="Arial" w:cs="Arial"/>
+          <w:sz w:val="24"/>
+          <w:szCs w:val="24"/>
+        </w:rPr>
+      </w:pPr>
+      <w:r>
+        <w:rPr>
+          <w:rFonts w:ascii="Arial" w:hAnsi="Arial" w:cs="Arial"/>
+          <w:sz w:val="24"/>
+          <w:szCs w:val="24"/>
+        </w:rPr>
+        <w:t>País: Luxemburgo</w:t>
+      </w:r>
+    </w:p>
+    <w:p>
+      <w:pPr>
+        <w:pStyle w:val="PargrafodaLista"/>
+        <w:numPr>
+          <w:ilvl w:val="0"/>
+          <w:numId w:val="8"/>
+        </w:numPr>
+        <w:rPr>
+          <w:rFonts w:ascii="Arial" w:hAnsi="Arial" w:cs="Arial"/>
+          <w:sz w:val="24"/>
+          <w:szCs w:val="24"/>
+        </w:rPr>
+      </w:pPr>
+      <w:r>
+        <w:rPr>
+          <w:rFonts w:ascii="Arial" w:hAnsi="Arial" w:cs="Arial"/>
+          <w:sz w:val="24"/>
+          <w:szCs w:val="24"/>
+        </w:rPr>
+        <w:t>URL: www.wort.lu</w:t>
+      </w:r>
+    </w:p>
+    <w:p>
+      <w:pPr>
+        <w:pStyle w:val="PargrafodaLista"/>
+        <w:numPr>
+          <w:ilvl w:val="0"/>
+          <w:numId w:val="8"/>
+        </w:numPr>
+        <w:rPr>
+          <w:rFonts w:ascii="Arial" w:hAnsi="Arial" w:cs="Arial"/>
+          <w:sz w:val="24"/>
+          <w:szCs w:val="24"/>
+        </w:rPr>
+      </w:pPr>
+      <w:r>
+        <w:rPr>
+          <w:rFonts w:ascii="Arial" w:hAnsi="Arial" w:cs="Arial"/>
+          <w:sz w:val="24"/>
+          <w:szCs w:val="24"/>
+        </w:rPr>
+        <w:t>Trata-se de um importante site de notícias e informações sobre Luxemburgo, fornecendo cobertura de notícias locais, internacionais, esportes, cultura, economia e muito mais.</w:t>
+      </w:r>
+    </w:p>
+    <w:p>
+      <w:pPr>
+        <w:rPr>
+          <w:rFonts w:ascii="Arial" w:hAnsi="Arial" w:cs="Arial"/>
+          <w:sz w:val="24"/>
+          <w:szCs w:val="24"/>
+        </w:rPr>
+      </w:pPr>
+      <w:r>
+        <w:rPr>
+          <w:rFonts w:ascii="Arial" w:hAnsi="Arial" w:cs="Arial"/>
+          <w:sz w:val="24"/>
+          <w:szCs w:val="24"/>
         </w:rPr>
         <w:drawing>
-          <wp:anchor distT="0" distB="0" distL="114300" distR="114300" simplePos="0" relativeHeight="251665408" behindDoc="1" locked="0" layoutInCell="1" allowOverlap="1" wp14:anchorId="6C11BB0A" wp14:editId="0D752354">
-            <wp:simplePos x="0" y="0"/>
-            <wp:positionH relativeFrom="column">
-              <wp:posOffset>2356485</wp:posOffset>
-            </wp:positionH>
-            <wp:positionV relativeFrom="paragraph">
-              <wp:posOffset>27305</wp:posOffset>
-            </wp:positionV>
-            <wp:extent cx="1981200" cy="3368040"/>
+          <wp:inline distT="0" distB="0" distL="0" distR="0" wp14:anchorId="5B5A5272" wp14:editId="06E5D782">
+            <wp:extent cx="5400040" cy="2528570"/>
             <wp:effectExtent l="0" t="0" r="0" b="0"/>
-            <wp:wrapTight wrapText="bothSides">
-              <wp:wrapPolygon edited="0">
-                <wp:start x="0" y="0"/>
-                <wp:lineTo x="0" y="21502"/>
-                <wp:lineTo x="21392" y="21502"/>
-                <wp:lineTo x="21392" y="0"/>
-                <wp:lineTo x="0" y="0"/>
-              </wp:wrapPolygon>
-            </wp:wrapTight>
-            <wp:docPr id="838915384" name="Imagem 2" descr="Texto&#10;&#10;Descrição gerada automaticamente"/>
+            <wp:docPr id="8770470" name="Imagem 1" descr="Interface gráfica do usuário&#10;&#10;Descrição gerada automaticamente com confiança média"/>
             <wp:cNvGraphicFramePr>
               <a:graphicFrameLocks xmlns:a="http://schemas.openxmlformats.org/drawingml/2006/main" noChangeAspect="1"/>
             </wp:cNvGraphicFramePr>
@@ -1490,410 +1698,50 @@
               <a:graphicData uri="http://schemas.openxmlformats.org/drawingml/2006/picture">
                 <pic:pic xmlns:pic="http://schemas.openxmlformats.org/drawingml/2006/picture">
                   <pic:nvPicPr>
-                    <pic:cNvPr id="838915384" name="Imagem 2" descr="Texto&#10;&#10;Descrição gerada automaticamente"/>
-                    <pic:cNvPicPr>
-                      <a:picLocks noChangeAspect="1" noChangeArrowheads="1"/>
-                    </pic:cNvPicPr>
+                    <pic:cNvPr id="8770470" name="Imagem 1" descr="Interface gráfica do usuário&#10;&#10;Descrição gerada automaticamente com confiança média"/>
+                    <pic:cNvPicPr/>
                   </pic:nvPicPr>
                   <pic:blipFill>
-                    <a:blip r:embed="rId17" cstate="print">
-                      <a:extLst>
-                        <a:ext uri="{28A0092B-C50C-407E-A947-70E740481C1C}">
-                          <a14:useLocalDpi xmlns:a14="http://schemas.microsoft.com/office/drawing/2010/main" val="0"/>
-                        </a:ext>
-                      </a:extLst>
-                    </a:blip>
-                    <a:srcRect/>
+                    <a:blip r:embed="rId17"/>
                     <a:stretch>
                       <a:fillRect/>
                     </a:stretch>
                   </pic:blipFill>
-                  <pic:spPr bwMode="auto">
+                  <pic:spPr>
                     <a:xfrm>
                       <a:off x="0" y="0"/>
-                      <a:ext cx="1981200" cy="3368040"/>
+                      <a:ext cx="5400040" cy="2528570"/>
                     </a:xfrm>
                     <a:prstGeom prst="rect">
                       <a:avLst/>
                     </a:prstGeom>
-                    <a:noFill/>
-                    <a:ln>
-                      <a:noFill/>
-                    </a:ln>
                   </pic:spPr>
                 </pic:pic>
               </a:graphicData>
             </a:graphic>
-            <wp14:sizeRelH relativeFrom="margin">
-              <wp14:pctWidth>0</wp14:pctWidth>
-            </wp14:sizeRelH>
-            <wp14:sizeRelV relativeFrom="margin">
-              <wp14:pctHeight>0</wp14:pctHeight>
-            </wp14:sizeRelV>
-          </wp:anchor>
+          </wp:inline>
         </w:drawing>
       </w:r>
     </w:p>
     <w:p>
       <w:pPr>
         <w:rPr>
-          <w:noProof/>
-          <w:lang w:eastAsia="pt-BR"/>
-        </w:rPr>
-      </w:pPr>
-    </w:p>
-    <w:p>
-      <w:pPr>
-        <w:rPr>
-          <w:noProof/>
-          <w:lang w:eastAsia="pt-BR"/>
-        </w:rPr>
-      </w:pPr>
-    </w:p>
-    <w:p>
-      <w:pPr>
-        <w:rPr>
-          <w:noProof/>
-          <w:lang w:eastAsia="pt-BR"/>
-        </w:rPr>
-      </w:pPr>
-    </w:p>
-    <w:p>
-      <w:pPr>
-        <w:rPr>
-          <w:noProof/>
-          <w:lang w:eastAsia="pt-BR"/>
-        </w:rPr>
-      </w:pPr>
-    </w:p>
-    <w:p>
-      <w:pPr>
-        <w:rPr>
-          <w:noProof/>
-          <w:lang w:eastAsia="pt-BR"/>
-        </w:rPr>
-      </w:pPr>
-    </w:p>
-    <w:p>
-      <w:pPr>
-        <w:rPr>
-          <w:noProof/>
-          <w:lang w:eastAsia="pt-BR"/>
-        </w:rPr>
-      </w:pPr>
-    </w:p>
-    <w:p>
-      <w:pPr>
-        <w:rPr>
-          <w:noProof/>
-          <w:lang w:eastAsia="pt-BR"/>
-        </w:rPr>
-      </w:pPr>
-    </w:p>
-    <w:p>
-      <w:pPr>
-        <w:rPr>
-          <w:noProof/>
-          <w:lang w:eastAsia="pt-BR"/>
-        </w:rPr>
-      </w:pPr>
-    </w:p>
-    <w:p>
-      <w:pPr>
-        <w:rPr>
-          <w:rFonts w:ascii="Arial" w:hAnsi="Arial" w:cs="Arial"/>
-          <w:sz w:val="24"/>
-          <w:szCs w:val="24"/>
-        </w:rPr>
-      </w:pPr>
-      <w:r>
-        <w:rPr>
-          <w:rFonts w:ascii="Arial" w:hAnsi="Arial" w:cs="Arial"/>
-          <w:sz w:val="24"/>
-          <w:szCs w:val="24"/>
-        </w:rPr>
-        <w:lastRenderedPageBreak/>
-        <w:t>Atividade 7: Visualização de rota de tráfego de dados na internet</w:t>
-      </w:r>
-    </w:p>
-    <w:p>
-      <w:pPr>
-        <w:rPr>
-          <w:rFonts w:ascii="Arial" w:hAnsi="Arial" w:cs="Arial"/>
-          <w:sz w:val="24"/>
-          <w:szCs w:val="24"/>
-        </w:rPr>
-      </w:pPr>
-      <w:r>
-        <w:rPr>
-          <w:rFonts w:ascii="Arial" w:hAnsi="Arial" w:cs="Arial"/>
-          <w:sz w:val="24"/>
-          <w:szCs w:val="24"/>
-        </w:rPr>
-        <w:t>Utilizando um software para traçar a rota utilizada pelo fluxo dos dados na</w:t>
-      </w:r>
-      <w:r>
-        <w:rPr>
-          <w:rFonts w:ascii="Arial" w:hAnsi="Arial" w:cs="Arial"/>
-          <w:sz w:val="24"/>
-          <w:szCs w:val="24"/>
-        </w:rPr>
-        <w:t xml:space="preserve"> </w:t>
-      </w:r>
-      <w:r>
-        <w:rPr>
-          <w:rFonts w:ascii="Arial" w:hAnsi="Arial" w:cs="Arial"/>
-          <w:sz w:val="24"/>
-          <w:szCs w:val="24"/>
-        </w:rPr>
-        <w:t xml:space="preserve">internet, como por exemplo Open Visual </w:t>
-      </w:r>
-      <w:proofErr w:type="spellStart"/>
-      <w:r>
-        <w:rPr>
-          <w:rFonts w:ascii="Arial" w:hAnsi="Arial" w:cs="Arial"/>
-          <w:sz w:val="24"/>
-          <w:szCs w:val="24"/>
-        </w:rPr>
-        <w:t>Traceroute</w:t>
-      </w:r>
-      <w:proofErr w:type="spellEnd"/>
-      <w:r>
-        <w:rPr>
-          <w:rFonts w:ascii="Arial" w:hAnsi="Arial" w:cs="Arial"/>
-          <w:sz w:val="24"/>
-          <w:szCs w:val="24"/>
-        </w:rPr>
-        <w:t xml:space="preserve"> ou </w:t>
-      </w:r>
-      <w:proofErr w:type="spellStart"/>
-      <w:r>
-        <w:rPr>
-          <w:rFonts w:ascii="Arial" w:hAnsi="Arial" w:cs="Arial"/>
-          <w:sz w:val="24"/>
-          <w:szCs w:val="24"/>
-        </w:rPr>
-        <w:t>VisualRoute</w:t>
-      </w:r>
-      <w:proofErr w:type="spellEnd"/>
-      <w:r>
-        <w:rPr>
-          <w:rFonts w:ascii="Arial" w:hAnsi="Arial" w:cs="Arial"/>
-          <w:sz w:val="24"/>
-          <w:szCs w:val="24"/>
-        </w:rPr>
-        <w:t>, obtenha o</w:t>
-      </w:r>
-      <w:r>
-        <w:rPr>
-          <w:rFonts w:ascii="Arial" w:hAnsi="Arial" w:cs="Arial"/>
-          <w:sz w:val="24"/>
-          <w:szCs w:val="24"/>
-        </w:rPr>
-        <w:t xml:space="preserve"> </w:t>
-      </w:r>
-      <w:r>
-        <w:rPr>
-          <w:rFonts w:ascii="Arial" w:hAnsi="Arial" w:cs="Arial"/>
-          <w:sz w:val="24"/>
-          <w:szCs w:val="24"/>
-        </w:rPr>
-        <w:t>caminho percorrido pelos dados desde a sua residência/trabalho até um site localizado em um país fora do continente americano. O nome do país escolhido (em português) deve iniciar com a mesma primeira letra do seu primeiro nome, e o site deve pertencer ao domínio específico daquele país (o nome de domínio escolhido deve terminar por 2 letras: __</w:t>
-      </w:r>
-      <w:proofErr w:type="gramStart"/>
-      <w:r>
-        <w:rPr>
-          <w:rFonts w:ascii="Arial" w:hAnsi="Arial" w:cs="Arial"/>
-          <w:sz w:val="24"/>
-          <w:szCs w:val="24"/>
-        </w:rPr>
-        <w:t>_.</w:t>
-      </w:r>
-      <w:proofErr w:type="spellStart"/>
-      <w:r>
-        <w:rPr>
-          <w:rFonts w:ascii="Arial" w:hAnsi="Arial" w:cs="Arial"/>
-          <w:sz w:val="24"/>
-          <w:szCs w:val="24"/>
-        </w:rPr>
-        <w:t>xx</w:t>
-      </w:r>
-      <w:proofErr w:type="spellEnd"/>
-      <w:proofErr w:type="gramEnd"/>
-      <w:r>
-        <w:rPr>
-          <w:rFonts w:ascii="Arial" w:hAnsi="Arial" w:cs="Arial"/>
-          <w:sz w:val="24"/>
-          <w:szCs w:val="24"/>
-        </w:rPr>
-        <w:t>). Apresente:</w:t>
-      </w:r>
-    </w:p>
-    <w:p>
-      <w:pPr>
-        <w:pStyle w:val="PargrafodaLista"/>
-        <w:numPr>
-          <w:ilvl w:val="0"/>
-          <w:numId w:val="7"/>
-        </w:numPr>
-        <w:rPr>
-          <w:rFonts w:ascii="Arial" w:hAnsi="Arial" w:cs="Arial"/>
-          <w:sz w:val="24"/>
-          <w:szCs w:val="24"/>
-        </w:rPr>
-      </w:pPr>
-      <w:r>
-        <w:rPr>
-          <w:rFonts w:ascii="Arial" w:hAnsi="Arial" w:cs="Arial"/>
-          <w:sz w:val="24"/>
-          <w:szCs w:val="24"/>
-        </w:rPr>
-        <w:t>o site: país, URL e indique sobre o que trata;</w:t>
-      </w:r>
-    </w:p>
-    <w:p>
-      <w:pPr>
-        <w:pStyle w:val="PargrafodaLista"/>
-        <w:numPr>
-          <w:ilvl w:val="0"/>
-          <w:numId w:val="7"/>
-        </w:numPr>
-        <w:rPr>
-          <w:rFonts w:ascii="Arial" w:hAnsi="Arial" w:cs="Arial"/>
-          <w:sz w:val="24"/>
-          <w:szCs w:val="24"/>
-        </w:rPr>
-      </w:pPr>
-      <w:r>
-        <w:rPr>
-          <w:rFonts w:ascii="Arial" w:hAnsi="Arial" w:cs="Arial"/>
-          <w:sz w:val="24"/>
-          <w:szCs w:val="24"/>
-        </w:rPr>
-        <w:t>o caminho percorrido desde a sua máquina até o site;</w:t>
-      </w:r>
-    </w:p>
-    <w:p>
-      <w:pPr>
-        <w:pStyle w:val="PargrafodaLista"/>
-        <w:numPr>
-          <w:ilvl w:val="0"/>
-          <w:numId w:val="7"/>
-        </w:numPr>
-        <w:rPr>
-          <w:rFonts w:ascii="Arial" w:hAnsi="Arial" w:cs="Arial"/>
-          <w:sz w:val="24"/>
-          <w:szCs w:val="24"/>
-        </w:rPr>
-      </w:pPr>
-      <w:r>
-        <w:rPr>
-          <w:rFonts w:ascii="Arial" w:hAnsi="Arial" w:cs="Arial"/>
-          <w:sz w:val="24"/>
-          <w:szCs w:val="24"/>
-        </w:rPr>
-        <w:t>o mapa com a rota geográfica aproximada.</w:t>
-      </w:r>
-    </w:p>
-    <w:p>
-      <w:pPr>
-        <w:rPr>
-          <w:rFonts w:ascii="Arial" w:hAnsi="Arial" w:cs="Arial"/>
-          <w:sz w:val="24"/>
-          <w:szCs w:val="24"/>
-        </w:rPr>
-      </w:pPr>
-      <w:r>
-        <w:rPr>
-          <w:rFonts w:ascii="Arial" w:hAnsi="Arial" w:cs="Arial"/>
-          <w:sz w:val="24"/>
-          <w:szCs w:val="24"/>
-        </w:rPr>
-        <w:t>Sobre o Site:</w:t>
-      </w:r>
-    </w:p>
-    <w:p>
-      <w:pPr>
-        <w:pStyle w:val="PargrafodaLista"/>
-        <w:numPr>
-          <w:ilvl w:val="0"/>
-          <w:numId w:val="8"/>
-        </w:numPr>
-        <w:rPr>
-          <w:rFonts w:ascii="Arial" w:hAnsi="Arial" w:cs="Arial"/>
-          <w:sz w:val="24"/>
-          <w:szCs w:val="24"/>
-        </w:rPr>
-      </w:pPr>
-      <w:r>
-        <w:rPr>
-          <w:rFonts w:ascii="Arial" w:hAnsi="Arial" w:cs="Arial"/>
-          <w:sz w:val="24"/>
-          <w:szCs w:val="24"/>
-        </w:rPr>
-        <w:t>País: Luxemburgo</w:t>
-      </w:r>
-    </w:p>
-    <w:p>
-      <w:pPr>
-        <w:pStyle w:val="PargrafodaLista"/>
-        <w:numPr>
-          <w:ilvl w:val="0"/>
-          <w:numId w:val="8"/>
-        </w:numPr>
-        <w:rPr>
-          <w:rFonts w:ascii="Arial" w:hAnsi="Arial" w:cs="Arial"/>
-          <w:sz w:val="24"/>
-          <w:szCs w:val="24"/>
-        </w:rPr>
-      </w:pPr>
-      <w:r>
-        <w:rPr>
-          <w:rFonts w:ascii="Arial" w:hAnsi="Arial" w:cs="Arial"/>
-          <w:sz w:val="24"/>
-          <w:szCs w:val="24"/>
-        </w:rPr>
-        <w:t>URL: www.wort.lu</w:t>
-      </w:r>
-    </w:p>
-    <w:p>
-      <w:pPr>
-        <w:pStyle w:val="PargrafodaLista"/>
-        <w:numPr>
-          <w:ilvl w:val="0"/>
-          <w:numId w:val="8"/>
-        </w:numPr>
-        <w:rPr>
-          <w:rFonts w:ascii="Arial" w:hAnsi="Arial" w:cs="Arial"/>
-          <w:sz w:val="24"/>
-          <w:szCs w:val="24"/>
-        </w:rPr>
-      </w:pPr>
-      <w:r>
-        <w:rPr>
-          <w:noProof/>
+          <w:rFonts w:ascii="Arial" w:hAnsi="Arial" w:cs="Arial"/>
+          <w:sz w:val="24"/>
+          <w:szCs w:val="24"/>
+        </w:rPr>
+      </w:pPr>
+      <w:r>
+        <w:rPr>
+          <w:rFonts w:ascii="Arial" w:hAnsi="Arial" w:cs="Arial"/>
+          <w:sz w:val="24"/>
+          <w:szCs w:val="24"/>
         </w:rPr>
         <w:drawing>
-          <wp:anchor distT="0" distB="0" distL="114300" distR="114300" simplePos="0" relativeHeight="251665920" behindDoc="1" locked="0" layoutInCell="1" allowOverlap="1" wp14:anchorId="78996719" wp14:editId="0C4B68D4">
-            <wp:simplePos x="0" y="0"/>
-            <wp:positionH relativeFrom="column">
-              <wp:posOffset>-485775</wp:posOffset>
-            </wp:positionH>
-            <wp:positionV relativeFrom="paragraph">
-              <wp:posOffset>727075</wp:posOffset>
-            </wp:positionV>
-            <wp:extent cx="6370320" cy="4396740"/>
+          <wp:inline distT="0" distB="0" distL="0" distR="0" wp14:anchorId="479AF7F5" wp14:editId="7AA8AC06">
+            <wp:extent cx="5387340" cy="4099560"/>
             <wp:effectExtent l="0" t="0" r="0" b="0"/>
-            <wp:wrapTight wrapText="bothSides">
-              <wp:wrapPolygon edited="0">
-                <wp:start x="0" y="0"/>
-                <wp:lineTo x="0" y="21525"/>
-                <wp:lineTo x="21510" y="21525"/>
-                <wp:lineTo x="21510" y="0"/>
-                <wp:lineTo x="0" y="0"/>
-              </wp:wrapPolygon>
-            </wp:wrapTight>
-            <wp:docPr id="1892762654" name="Imagem 3" descr="Tela de computador com jogo&#10;&#10;Descrição gerada automaticamente"/>
+            <wp:docPr id="499084271" name="Imagem 1" descr="Diagrama&#10;&#10;Descrição gerada automaticamente"/>
             <wp:cNvGraphicFramePr>
               <a:graphicFrameLocks xmlns:a="http://schemas.openxmlformats.org/drawingml/2006/main" noChangeAspect="1"/>
             </wp:cNvGraphicFramePr>
@@ -1901,66 +1749,30 @@
               <a:graphicData uri="http://schemas.openxmlformats.org/drawingml/2006/picture">
                 <pic:pic xmlns:pic="http://schemas.openxmlformats.org/drawingml/2006/picture">
                   <pic:nvPicPr>
-                    <pic:cNvPr id="1892762654" name="Imagem 3" descr="Tela de computador com jogo&#10;&#10;Descrição gerada automaticamente"/>
-                    <pic:cNvPicPr>
-                      <a:picLocks noChangeAspect="1" noChangeArrowheads="1"/>
-                    </pic:cNvPicPr>
+                    <pic:cNvPr id="499084271" name="Imagem 1" descr="Diagrama&#10;&#10;Descrição gerada automaticamente"/>
+                    <pic:cNvPicPr/>
                   </pic:nvPicPr>
                   <pic:blipFill>
-                    <a:blip r:embed="rId18">
-                      <a:extLst>
-                        <a:ext uri="{28A0092B-C50C-407E-A947-70E740481C1C}">
-                          <a14:useLocalDpi xmlns:a14="http://schemas.microsoft.com/office/drawing/2010/main" val="0"/>
-                        </a:ext>
-                      </a:extLst>
-                    </a:blip>
-                    <a:srcRect/>
+                    <a:blip r:embed="rId18"/>
                     <a:stretch>
                       <a:fillRect/>
                     </a:stretch>
                   </pic:blipFill>
-                  <pic:spPr bwMode="auto">
+                  <pic:spPr>
                     <a:xfrm>
                       <a:off x="0" y="0"/>
-                      <a:ext cx="6370320" cy="4396740"/>
+                      <a:ext cx="5387814" cy="4099921"/>
                     </a:xfrm>
                     <a:prstGeom prst="rect">
                       <a:avLst/>
                     </a:prstGeom>
-                    <a:noFill/>
-                    <a:ln>
-                      <a:noFill/>
-                    </a:ln>
                   </pic:spPr>
                 </pic:pic>
               </a:graphicData>
             </a:graphic>
-            <wp14:sizeRelH relativeFrom="margin">
-              <wp14:pctWidth>0</wp14:pctWidth>
-            </wp14:sizeRelH>
-            <wp14:sizeRelV relativeFrom="margin">
-              <wp14:pctHeight>0</wp14:pctHeight>
-            </wp14:sizeRelV>
-          </wp:anchor>
+          </wp:inline>
         </w:drawing>
       </w:r>
-      <w:r>
-        <w:rPr>
-          <w:rFonts w:ascii="Arial" w:hAnsi="Arial" w:cs="Arial"/>
-          <w:sz w:val="24"/>
-          <w:szCs w:val="24"/>
-        </w:rPr>
-        <w:t>Trata-se de um importante site de notícias e informações sobre Luxemburgo, fornecendo cobertura de notícias locais, internacionais, esportes, cultura, economia e muito mais.</w:t>
-      </w:r>
-    </w:p>
-    <w:p>
-      <w:pPr>
-        <w:rPr>
-          <w:rFonts w:ascii="Arial" w:hAnsi="Arial" w:cs="Arial"/>
-          <w:sz w:val="24"/>
-          <w:szCs w:val="24"/>
-        </w:rPr>
-      </w:pPr>
     </w:p>
     <w:sectPr>
       <w:pgSz w:w="11906" w:h="16838"/>
@@ -2781,7 +2593,7 @@
         <w:rFonts w:ascii="Symbol" w:hAnsi="Symbol" w:hint="default"/>
       </w:rPr>
     </w:lvl>
-    <w:lvl w:ilvl="1" w:tplc="04160003" w:tentative="1">
+    <w:lvl w:ilvl="1" w:tplc="04160003">
       <w:start w:val="1"/>
       <w:numFmt w:val="bullet"/>
       <w:lvlText w:val="o"/>
@@ -2872,6 +2684,119 @@
       <w:lvlJc w:val="left"/>
       <w:pPr>
         <w:ind w:left="6480" w:hanging="360"/>
+      </w:pPr>
+      <w:rPr>
+        <w:rFonts w:ascii="Wingdings" w:hAnsi="Wingdings" w:hint="default"/>
+      </w:rPr>
+    </w:lvl>
+  </w:abstractNum>
+  <w:abstractNum w:abstractNumId="8" w15:restartNumberingAfterBreak="0">
+    <w:nsid w:val="644042E3"/>
+    <w:multiLevelType w:val="hybridMultilevel"/>
+    <w:tmpl w:val="6D5A9526"/>
+    <w:lvl w:ilvl="0" w:tplc="04160001">
+      <w:start w:val="1"/>
+      <w:numFmt w:val="bullet"/>
+      <w:lvlText w:val=""/>
+      <w:lvlJc w:val="left"/>
+      <w:pPr>
+        <w:ind w:left="360" w:hanging="360"/>
+      </w:pPr>
+      <w:rPr>
+        <w:rFonts w:ascii="Symbol" w:hAnsi="Symbol" w:hint="default"/>
+      </w:rPr>
+    </w:lvl>
+    <w:lvl w:ilvl="1" w:tplc="04160003">
+      <w:start w:val="1"/>
+      <w:numFmt w:val="bullet"/>
+      <w:lvlText w:val="o"/>
+      <w:lvlJc w:val="left"/>
+      <w:pPr>
+        <w:ind w:left="1080" w:hanging="360"/>
+      </w:pPr>
+      <w:rPr>
+        <w:rFonts w:ascii="Courier New" w:hAnsi="Courier New" w:cs="Courier New" w:hint="default"/>
+      </w:rPr>
+    </w:lvl>
+    <w:lvl w:ilvl="2" w:tplc="04160005">
+      <w:start w:val="1"/>
+      <w:numFmt w:val="bullet"/>
+      <w:lvlText w:val=""/>
+      <w:lvlJc w:val="left"/>
+      <w:pPr>
+        <w:ind w:left="1800" w:hanging="360"/>
+      </w:pPr>
+      <w:rPr>
+        <w:rFonts w:ascii="Wingdings" w:hAnsi="Wingdings" w:hint="default"/>
+      </w:rPr>
+    </w:lvl>
+    <w:lvl w:ilvl="3" w:tplc="04160001" w:tentative="1">
+      <w:start w:val="1"/>
+      <w:numFmt w:val="bullet"/>
+      <w:lvlText w:val=""/>
+      <w:lvlJc w:val="left"/>
+      <w:pPr>
+        <w:ind w:left="2520" w:hanging="360"/>
+      </w:pPr>
+      <w:rPr>
+        <w:rFonts w:ascii="Symbol" w:hAnsi="Symbol" w:hint="default"/>
+      </w:rPr>
+    </w:lvl>
+    <w:lvl w:ilvl="4" w:tplc="04160003" w:tentative="1">
+      <w:start w:val="1"/>
+      <w:numFmt w:val="bullet"/>
+      <w:lvlText w:val="o"/>
+      <w:lvlJc w:val="left"/>
+      <w:pPr>
+        <w:ind w:left="3240" w:hanging="360"/>
+      </w:pPr>
+      <w:rPr>
+        <w:rFonts w:ascii="Courier New" w:hAnsi="Courier New" w:cs="Courier New" w:hint="default"/>
+      </w:rPr>
+    </w:lvl>
+    <w:lvl w:ilvl="5" w:tplc="04160005" w:tentative="1">
+      <w:start w:val="1"/>
+      <w:numFmt w:val="bullet"/>
+      <w:lvlText w:val=""/>
+      <w:lvlJc w:val="left"/>
+      <w:pPr>
+        <w:ind w:left="3960" w:hanging="360"/>
+      </w:pPr>
+      <w:rPr>
+        <w:rFonts w:ascii="Wingdings" w:hAnsi="Wingdings" w:hint="default"/>
+      </w:rPr>
+    </w:lvl>
+    <w:lvl w:ilvl="6" w:tplc="04160001" w:tentative="1">
+      <w:start w:val="1"/>
+      <w:numFmt w:val="bullet"/>
+      <w:lvlText w:val=""/>
+      <w:lvlJc w:val="left"/>
+      <w:pPr>
+        <w:ind w:left="4680" w:hanging="360"/>
+      </w:pPr>
+      <w:rPr>
+        <w:rFonts w:ascii="Symbol" w:hAnsi="Symbol" w:hint="default"/>
+      </w:rPr>
+    </w:lvl>
+    <w:lvl w:ilvl="7" w:tplc="04160003" w:tentative="1">
+      <w:start w:val="1"/>
+      <w:numFmt w:val="bullet"/>
+      <w:lvlText w:val="o"/>
+      <w:lvlJc w:val="left"/>
+      <w:pPr>
+        <w:ind w:left="5400" w:hanging="360"/>
+      </w:pPr>
+      <w:rPr>
+        <w:rFonts w:ascii="Courier New" w:hAnsi="Courier New" w:cs="Courier New" w:hint="default"/>
+      </w:rPr>
+    </w:lvl>
+    <w:lvl w:ilvl="8" w:tplc="04160005" w:tentative="1">
+      <w:start w:val="1"/>
+      <w:numFmt w:val="bullet"/>
+      <w:lvlText w:val=""/>
+      <w:lvlJc w:val="left"/>
+      <w:pPr>
+        <w:ind w:left="6120" w:hanging="360"/>
       </w:pPr>
       <w:rPr>
         <w:rFonts w:ascii="Wingdings" w:hAnsi="Wingdings" w:hint="default"/>
@@ -2901,6 +2826,9 @@
   </w:num>
   <w:num w:numId="8" w16cid:durableId="1593779178">
     <w:abstractNumId w:val="0"/>
+  </w:num>
+  <w:num w:numId="9" w16cid:durableId="1935435087">
+    <w:abstractNumId w:val="8"/>
   </w:num>
 </w:numbering>
 </file>
@@ -3826,7 +3754,6 @@
     <w:name w:val="Normal (Web)"/>
     <w:basedOn w:val="Normal"/>
     <w:uiPriority w:val="99"/>
-    <w:semiHidden/>
     <w:unhideWhenUsed/>
     <w:rsid w:val="00A74AB6"/>
     <w:pPr>

</xml_diff>